<commit_message>
created visuals for readme and edited it
</commit_message>
<xml_diff>
--- a/Telecomm Churn Analysis Problem Statement.docx
+++ b/Telecomm Churn Analysis Problem Statement.docx
@@ -103,30 +103,20 @@
     </w:p>
     <w:p>
       <w:pPr>
-        <w:pStyle w:val="Heading1"/>
-      </w:pPr>
-      <w:r>
-        <w:t>Advanced Analysis</w:t>
-      </w:r>
-    </w:p>
-    <w:p>
-      <w:pPr>
         <w:pStyle w:val="ListParagraph"/>
         <w:numPr>
           <w:ilvl w:val="0"/>
-          <w:numId w:val="9"/>
+          <w:numId w:val="8"/>
         </w:numPr>
       </w:pPr>
       <w:r>
-        <w:t xml:space="preserve">Churn by Region: Churn rates are further broken down by location, moving from a broad state level to more granular city and </w:t>
-      </w:r>
-      <w:proofErr w:type="spellStart"/>
-      <w:r>
-        <w:t>pincode</w:t>
-      </w:r>
-      <w:proofErr w:type="spellEnd"/>
-      <w:r>
-        <w:t xml:space="preserve"> levels, to pinpoint geographic trends in customer retention and attrition.</w:t>
+        <w:t>Churn and Data Usage</w:t>
+      </w:r>
+      <w:r>
+        <w:t>: The association between the length of time a customer has been with the service (tenure) and their likelihood to churn is analysed</w:t>
+      </w:r>
+      <w:r>
+        <w:t>.</w:t>
       </w:r>
     </w:p>
     <w:p>
@@ -134,11 +124,41 @@
         <w:pStyle w:val="ListParagraph"/>
         <w:numPr>
           <w:ilvl w:val="0"/>
-          <w:numId w:val="9"/>
+          <w:numId w:val="8"/>
         </w:numPr>
       </w:pPr>
       <w:r>
-        <w:t>Churn and Service Usage: The data is analysed to compare churn among customers who use only calls and SMS versus those who use calls, SMS, and data services, providing deeper insight into how service usage patterns relate to churn behaviour.</w:t>
+        <w:t xml:space="preserve">Churn and </w:t>
+      </w:r>
+      <w:r>
+        <w:t>States:</w:t>
+      </w:r>
+      <w:r>
+        <w:t xml:space="preserve"> </w:t>
+      </w:r>
+      <w:r>
+        <w:t>Impact of location on churning – focus on different states.</w:t>
+      </w:r>
+    </w:p>
+    <w:p>
+      <w:pPr>
+        <w:pStyle w:val="ListParagraph"/>
+        <w:numPr>
+          <w:ilvl w:val="0"/>
+          <w:numId w:val="8"/>
+        </w:numPr>
+      </w:pPr>
+      <w:r>
+        <w:t xml:space="preserve">Churn and </w:t>
+      </w:r>
+      <w:r>
+        <w:t>Cities:</w:t>
+      </w:r>
+      <w:r>
+        <w:t xml:space="preserve"> </w:t>
+      </w:r>
+      <w:r>
+        <w:t>Impact of location on churning - focus on different cities.</w:t>
       </w:r>
     </w:p>
     <w:sectPr>
@@ -1825,6 +1845,7 @@
   <w:style w:type="character" w:default="1" w:styleId="DefaultParagraphFont">
     <w:name w:val="Default Paragraph Font"/>
     <w:uiPriority w:val="1"/>
+    <w:semiHidden/>
     <w:unhideWhenUsed/>
   </w:style>
   <w:style w:type="table" w:default="1" w:styleId="TableNormal">

</xml_diff>